<commit_message>
Update 03. Ski Forum_Условие.docx
</commit_message>
<xml_diff>
--- a/JS-advanced-september-2019/Exams/Exam 26.10.2019/03. Ski Forum_Условие.docx
+++ b/JS-advanced-september-2019/Exams/Exam 26.10.2019/03. Ski Forum_Условие.docx
@@ -7,6 +7,8 @@
         <w:pStyle w:val="Heading1"/>
         <w:jc w:val="center"/>
       </w:pPr>
+      <w:bookmarkStart w:id="0" w:name="_GoBack"/>
+      <w:bookmarkEnd w:id="0"/>
       <w:r>
         <w:t xml:space="preserve">JS Advanced: </w:t>
       </w:r>
@@ -139,23 +141,13 @@
           <w:tab w:val="left" w:pos="14656"/>
         </w:tabs>
       </w:pPr>
-      <w:proofErr w:type="gramStart"/>
       <w:r>
         <w:rPr>
           <w:rFonts w:ascii="Consolas" w:hAnsi="Consolas"/>
           <w:b/>
           <w:color w:val="000080"/>
         </w:rPr>
-        <w:t>class</w:t>
-      </w:r>
-      <w:proofErr w:type="gramEnd"/>
-      <w:r>
-        <w:rPr>
-          <w:rFonts w:ascii="Consolas" w:hAnsi="Consolas"/>
-          <w:b/>
-          <w:color w:val="000080"/>
-        </w:rPr>
-        <w:t xml:space="preserve"> </w:t>
+        <w:t xml:space="preserve">class </w:t>
       </w:r>
       <w:r>
         <w:rPr>
@@ -345,21 +337,12 @@
       <w:r>
         <w:t xml:space="preserve">Should have these </w:t>
       </w:r>
-      <w:proofErr w:type="gramStart"/>
       <w:r>
         <w:rPr>
           <w:b/>
           <w:bCs/>
         </w:rPr>
-        <w:t>3</w:t>
-      </w:r>
-      <w:proofErr w:type="gramEnd"/>
-      <w:r>
-        <w:rPr>
-          <w:b/>
-          <w:bCs/>
-        </w:rPr>
-        <w:t xml:space="preserve"> private</w:t>
+        <w:t>3 private</w:t>
       </w:r>
       <w:r>
         <w:t xml:space="preserve"> properties</w:t>
@@ -489,16 +472,11 @@
       <w:pPr>
         <w:pStyle w:val="Heading4"/>
       </w:pPr>
-      <w:proofErr w:type="gramStart"/>
       <w:r>
         <w:t>register</w:t>
       </w:r>
       <w:r>
-        <w:t>(</w:t>
-      </w:r>
-      <w:proofErr w:type="gramEnd"/>
-      <w:r>
-        <w:t>{</w:t>
+        <w:t>({</w:t>
       </w:r>
       <w:r>
         <w:t>username</w:t>
@@ -513,15 +491,7 @@
         <w:t>}</w:t>
       </w:r>
       <w:r>
-        <w:t>, {</w:t>
-      </w:r>
-      <w:proofErr w:type="spellStart"/>
-      <w:r>
-        <w:t>repeatPassword</w:t>
-      </w:r>
-      <w:proofErr w:type="spellEnd"/>
-      <w:r>
-        <w:t>}, {email}</w:t>
+        <w:t>, {repeatPassword}, {email}</w:t>
       </w:r>
       <w:r>
         <w:t>)</w:t>
@@ -560,23 +530,7 @@
           <w:rFonts w:ascii="Consolas" w:hAnsi="Consolas"/>
           <w:b/>
         </w:rPr>
-        <w:t xml:space="preserve">Input </w:t>
-      </w:r>
-      <w:proofErr w:type="spellStart"/>
-      <w:r>
-        <w:rPr>
-          <w:rFonts w:ascii="Consolas" w:hAnsi="Consolas"/>
-          <w:b/>
-        </w:rPr>
-        <w:t>can not</w:t>
-      </w:r>
-      <w:proofErr w:type="spellEnd"/>
-      <w:r>
-        <w:rPr>
-          <w:rFonts w:ascii="Consolas" w:hAnsi="Consolas"/>
-          <w:b/>
-        </w:rPr>
-        <w:t xml:space="preserve"> be empty"</w:t>
+        <w:t>Input can not be empty"</w:t>
       </w:r>
     </w:p>
     <w:p>
@@ -689,17 +643,11 @@
       <w:pPr>
         <w:pStyle w:val="Heading4"/>
       </w:pPr>
-      <w:proofErr w:type="gramStart"/>
-      <w:r>
-        <w:lastRenderedPageBreak/>
+      <w:r>
         <w:t>login</w:t>
       </w:r>
       <w:r>
-        <w:t>(</w:t>
-      </w:r>
-      <w:proofErr w:type="gramEnd"/>
-      <w:r>
-        <w:t>{</w:t>
+        <w:t>({</w:t>
       </w:r>
       <w:r>
         <w:t>username</w:t>
@@ -856,16 +804,11 @@
       <w:pPr>
         <w:pStyle w:val="Heading4"/>
       </w:pPr>
-      <w:proofErr w:type="gramStart"/>
       <w:r>
         <w:t>logout</w:t>
       </w:r>
       <w:r>
-        <w:t>(</w:t>
-      </w:r>
-      <w:proofErr w:type="gramEnd"/>
-      <w:r>
-        <w:t>{</w:t>
+        <w:t>({</w:t>
       </w:r>
       <w:r>
         <w:t>username</w:t>
@@ -998,16 +941,12 @@
       <w:pPr>
         <w:pStyle w:val="Heading4"/>
       </w:pPr>
-      <w:proofErr w:type="spellStart"/>
-      <w:proofErr w:type="gramStart"/>
       <w:r>
         <w:t>postQuestion</w:t>
       </w:r>
-      <w:proofErr w:type="spellEnd"/>
       <w:r>
         <w:t>(</w:t>
       </w:r>
-      <w:proofErr w:type="gramEnd"/>
       <w:r>
         <w:t>{username}, {question}</w:t>
       </w:r>
@@ -1020,15 +959,7 @@
         <w:t xml:space="preserve">This function should post a </w:t>
       </w:r>
       <w:r>
-        <w:t xml:space="preserve">new question with </w:t>
-      </w:r>
-      <w:proofErr w:type="gramStart"/>
-      <w:r>
-        <w:t>id,</w:t>
-      </w:r>
-      <w:proofErr w:type="gramEnd"/>
-      <w:r>
-        <w:t xml:space="preserve"> equal to the private field's id value .Every time a new question is added the id is incremented.</w:t>
+        <w:t>new question with id, equal to the private field's id value .Every time a new question is added the id is incremented.</w:t>
       </w:r>
     </w:p>
     <w:p>
@@ -1155,27 +1086,8 @@
       <w:pPr>
         <w:pStyle w:val="Heading4"/>
       </w:pPr>
-      <w:proofErr w:type="spellStart"/>
-      <w:proofErr w:type="gramStart"/>
-      <w:r>
-        <w:lastRenderedPageBreak/>
-        <w:t>postAnswer</w:t>
-      </w:r>
-      <w:proofErr w:type="spellEnd"/>
-      <w:r>
-        <w:t>(</w:t>
-      </w:r>
-      <w:proofErr w:type="gramEnd"/>
-      <w:r>
-        <w:t>{username}, {</w:t>
-      </w:r>
-      <w:proofErr w:type="spellStart"/>
-      <w:r>
-        <w:t>questionId</w:t>
-      </w:r>
-      <w:proofErr w:type="spellEnd"/>
-      <w:r>
-        <w:t>}, {answer})</w:t>
+      <w:r>
+        <w:t>postAnswer({username}, {questionId}, {answer})</w:t>
       </w:r>
     </w:p>
     <w:p>
@@ -1248,8 +1160,6 @@
       <w:r>
         <w:t>answer</w:t>
       </w:r>
-      <w:bookmarkStart w:id="0" w:name="_GoBack"/>
-      <w:bookmarkEnd w:id="0"/>
       <w:r>
         <w:t xml:space="preserve"> is equal to  empty string (""), an error with the following message should be thrown:</w:t>
       </w:r>
@@ -1357,16 +1267,9 @@
       <w:pPr>
         <w:pStyle w:val="Heading4"/>
       </w:pPr>
-      <w:proofErr w:type="spellStart"/>
-      <w:proofErr w:type="gramStart"/>
-      <w:r>
-        <w:t>showQuestions</w:t>
-      </w:r>
-      <w:proofErr w:type="spellEnd"/>
-      <w:r>
-        <w:t>()</w:t>
-      </w:r>
-      <w:proofErr w:type="gramEnd"/>
+      <w:r>
+        <w:t>showQuestions()</w:t>
+      </w:r>
     </w:p>
     <w:p>
       <w:r>
@@ -1457,7 +1360,6 @@
           <w:sz w:val="22"/>
         </w:rPr>
       </w:pPr>
-      <w:proofErr w:type="gramStart"/>
       <w:r>
         <w:rPr>
           <w:rFonts w:ascii="Consolas" w:eastAsiaTheme="minorHAnsi" w:hAnsi="Consolas" w:cstheme="minorBidi"/>
@@ -1474,9 +1376,8 @@
           <w:color w:val="00000A"/>
           <w:sz w:val="22"/>
         </w:rPr>
-        <w:t>{</w:t>
-      </w:r>
-      <w:proofErr w:type="gramEnd"/>
+        <w:t>{username}</w:t>
+      </w:r>
       <w:r>
         <w:rPr>
           <w:rFonts w:ascii="Consolas" w:eastAsiaTheme="minorHAnsi" w:hAnsi="Consolas" w:cstheme="minorBidi"/>
@@ -1484,7 +1385,7 @@
           <w:color w:val="00000A"/>
           <w:sz w:val="22"/>
         </w:rPr>
-        <w:t>username}</w:t>
+        <w:t xml:space="preserve">: </w:t>
       </w:r>
       <w:r>
         <w:rPr>
@@ -1493,28 +1394,28 @@
           <w:color w:val="00000A"/>
           <w:sz w:val="22"/>
         </w:rPr>
-        <w:t xml:space="preserve">: </w:t>
-      </w:r>
-      <w:r>
+        <w:t>{answer}</w:t>
+      </w:r>
+    </w:p>
+    <w:p>
+      <w:pPr>
+        <w:pStyle w:val="Heading4"/>
         <w:rPr>
           <w:rFonts w:ascii="Consolas" w:eastAsiaTheme="minorHAnsi" w:hAnsi="Consolas" w:cstheme="minorBidi"/>
           <w:iCs w:val="0"/>
           <w:color w:val="00000A"/>
           <w:sz w:val="22"/>
         </w:rPr>
-        <w:t>{answer}</w:t>
-      </w:r>
-    </w:p>
-    <w:p>
-      <w:pPr>
-        <w:pStyle w:val="Heading4"/>
+      </w:pPr>
+      <w:r>
         <w:rPr>
           <w:rFonts w:ascii="Consolas" w:eastAsiaTheme="minorHAnsi" w:hAnsi="Consolas" w:cstheme="minorBidi"/>
           <w:iCs w:val="0"/>
           <w:color w:val="00000A"/>
           <w:sz w:val="22"/>
         </w:rPr>
-      </w:pPr>
+        <w:t xml:space="preserve">Question </w:t>
+      </w:r>
       <w:r>
         <w:rPr>
           <w:rFonts w:ascii="Consolas" w:eastAsiaTheme="minorHAnsi" w:hAnsi="Consolas" w:cstheme="minorBidi"/>
@@ -1522,7 +1423,7 @@
           <w:color w:val="00000A"/>
           <w:sz w:val="22"/>
         </w:rPr>
-        <w:t xml:space="preserve">Question </w:t>
+        <w:t>{id}</w:t>
       </w:r>
       <w:r>
         <w:rPr>
@@ -1531,7 +1432,7 @@
           <w:color w:val="00000A"/>
           <w:sz w:val="22"/>
         </w:rPr>
-        <w:t>{id}</w:t>
+        <w:t xml:space="preserve"> by </w:t>
       </w:r>
       <w:r>
         <w:rPr>
@@ -1540,7 +1441,7 @@
           <w:color w:val="00000A"/>
           <w:sz w:val="22"/>
         </w:rPr>
-        <w:t xml:space="preserve"> by </w:t>
+        <w:t>{username}</w:t>
       </w:r>
       <w:r>
         <w:rPr>
@@ -1549,7 +1450,7 @@
           <w:color w:val="00000A"/>
           <w:sz w:val="22"/>
         </w:rPr>
-        <w:t>{username}</w:t>
+        <w:t xml:space="preserve">: </w:t>
       </w:r>
       <w:r>
         <w:rPr>
@@ -1558,29 +1459,28 @@
           <w:color w:val="00000A"/>
           <w:sz w:val="22"/>
         </w:rPr>
-        <w:t xml:space="preserve">: </w:t>
-      </w:r>
-      <w:r>
+        <w:t>{question}</w:t>
+      </w:r>
+    </w:p>
+    <w:p>
+      <w:pPr>
+        <w:pStyle w:val="Heading4"/>
         <w:rPr>
           <w:rFonts w:ascii="Consolas" w:eastAsiaTheme="minorHAnsi" w:hAnsi="Consolas" w:cstheme="minorBidi"/>
           <w:iCs w:val="0"/>
           <w:color w:val="00000A"/>
           <w:sz w:val="22"/>
         </w:rPr>
-        <w:t>{question}</w:t>
-      </w:r>
-    </w:p>
-    <w:p>
-      <w:pPr>
-        <w:pStyle w:val="Heading4"/>
+      </w:pPr>
+      <w:r>
         <w:rPr>
           <w:rFonts w:ascii="Consolas" w:eastAsiaTheme="minorHAnsi" w:hAnsi="Consolas" w:cstheme="minorBidi"/>
           <w:iCs w:val="0"/>
           <w:color w:val="00000A"/>
           <w:sz w:val="22"/>
         </w:rPr>
-      </w:pPr>
-      <w:proofErr w:type="gramStart"/>
+        <w:t>---</w:t>
+      </w:r>
       <w:r>
         <w:rPr>
           <w:rFonts w:ascii="Consolas" w:eastAsiaTheme="minorHAnsi" w:hAnsi="Consolas" w:cstheme="minorBidi"/>
@@ -1588,7 +1488,7 @@
           <w:color w:val="00000A"/>
           <w:sz w:val="22"/>
         </w:rPr>
-        <w:t>---</w:t>
+        <w:t>{username}</w:t>
       </w:r>
       <w:r>
         <w:rPr>
@@ -1597,9 +1497,8 @@
           <w:color w:val="00000A"/>
           <w:sz w:val="22"/>
         </w:rPr>
-        <w:t>{</w:t>
-      </w:r>
-      <w:proofErr w:type="gramEnd"/>
+        <w:t xml:space="preserve">: </w:t>
+      </w:r>
       <w:r>
         <w:rPr>
           <w:rFonts w:ascii="Consolas" w:eastAsiaTheme="minorHAnsi" w:hAnsi="Consolas" w:cstheme="minorBidi"/>
@@ -1607,17 +1506,19 @@
           <w:color w:val="00000A"/>
           <w:sz w:val="22"/>
         </w:rPr>
-        <w:t>username}</w:t>
-      </w:r>
-      <w:r>
+        <w:t>{answer}</w:t>
+      </w:r>
+    </w:p>
+    <w:p>
+      <w:pPr>
+        <w:pStyle w:val="Heading4"/>
         <w:rPr>
           <w:rFonts w:ascii="Consolas" w:eastAsiaTheme="minorHAnsi" w:hAnsi="Consolas" w:cstheme="minorBidi"/>
           <w:iCs w:val="0"/>
           <w:color w:val="00000A"/>
           <w:sz w:val="22"/>
         </w:rPr>
-        <w:t xml:space="preserve">: </w:t>
-      </w:r>
+      </w:pPr>
       <w:r>
         <w:rPr>
           <w:rFonts w:ascii="Consolas" w:eastAsiaTheme="minorHAnsi" w:hAnsi="Consolas" w:cstheme="minorBidi"/>
@@ -1625,47 +1526,16 @@
           <w:color w:val="00000A"/>
           <w:sz w:val="22"/>
         </w:rPr>
-        <w:t>{answer}</w:t>
-      </w:r>
-    </w:p>
-    <w:p>
-      <w:pPr>
-        <w:pStyle w:val="Heading4"/>
+        <w:t>---</w:t>
+      </w:r>
+      <w:r>
         <w:rPr>
           <w:rFonts w:ascii="Consolas" w:eastAsiaTheme="minorHAnsi" w:hAnsi="Consolas" w:cstheme="minorBidi"/>
           <w:iCs w:val="0"/>
           <w:color w:val="00000A"/>
           <w:sz w:val="22"/>
         </w:rPr>
-      </w:pPr>
-      <w:proofErr w:type="gramStart"/>
-      <w:r>
-        <w:rPr>
-          <w:rFonts w:ascii="Consolas" w:eastAsiaTheme="minorHAnsi" w:hAnsi="Consolas" w:cstheme="minorBidi"/>
-          <w:iCs w:val="0"/>
-          <w:color w:val="00000A"/>
-          <w:sz w:val="22"/>
-        </w:rPr>
-        <w:t>---</w:t>
-      </w:r>
-      <w:r>
-        <w:rPr>
-          <w:rFonts w:ascii="Consolas" w:eastAsiaTheme="minorHAnsi" w:hAnsi="Consolas" w:cstheme="minorBidi"/>
-          <w:iCs w:val="0"/>
-          <w:color w:val="00000A"/>
-          <w:sz w:val="22"/>
-        </w:rPr>
-        <w:t>{</w:t>
-      </w:r>
-      <w:proofErr w:type="gramEnd"/>
-      <w:r>
-        <w:rPr>
-          <w:rFonts w:ascii="Consolas" w:eastAsiaTheme="minorHAnsi" w:hAnsi="Consolas" w:cstheme="minorBidi"/>
-          <w:iCs w:val="0"/>
-          <w:color w:val="00000A"/>
-          <w:sz w:val="22"/>
-        </w:rPr>
-        <w:t>username}</w:t>
+        <w:t>{username}</w:t>
       </w:r>
       <w:r>
         <w:rPr>
@@ -1860,7 +1730,6 @@
                 <w:sz w:val="23"/>
                 <w:szCs w:val="23"/>
               </w:rPr>
-              <w:lastRenderedPageBreak/>
               <w:t>let</w:t>
             </w:r>
             <w:r>
@@ -1950,7 +1819,6 @@
                 <w:szCs w:val="23"/>
               </w:rPr>
             </w:pPr>
-            <w:proofErr w:type="spellStart"/>
             <w:r>
               <w:rPr>
                 <w:rFonts w:ascii="Consolas" w:eastAsia="Times New Roman" w:hAnsi="Consolas" w:cs="Times New Roman"/>
@@ -1978,7 +1846,6 @@
               </w:rPr>
               <w:t>register</w:t>
             </w:r>
-            <w:proofErr w:type="spellEnd"/>
             <w:r>
               <w:rPr>
                 <w:rFonts w:ascii="Consolas" w:eastAsia="Times New Roman" w:hAnsi="Consolas" w:cs="Times New Roman"/>
@@ -2072,7 +1939,6 @@
                 <w:szCs w:val="23"/>
               </w:rPr>
             </w:pPr>
-            <w:proofErr w:type="spellStart"/>
             <w:r>
               <w:rPr>
                 <w:rFonts w:ascii="Consolas" w:eastAsia="Times New Roman" w:hAnsi="Consolas" w:cs="Times New Roman"/>
@@ -2100,7 +1966,6 @@
               </w:rPr>
               <w:t>register</w:t>
             </w:r>
-            <w:proofErr w:type="spellEnd"/>
             <w:r>
               <w:rPr>
                 <w:rFonts w:ascii="Consolas" w:eastAsia="Times New Roman" w:hAnsi="Consolas" w:cs="Times New Roman"/>
@@ -2117,9 +1982,17 @@
                 <w:sz w:val="23"/>
                 <w:szCs w:val="23"/>
               </w:rPr>
-              <w:t>'</w:t>
-            </w:r>
-            <w:proofErr w:type="spellStart"/>
+              <w:t>'Stoyan'</w:t>
+            </w:r>
+            <w:r>
+              <w:rPr>
+                <w:rFonts w:ascii="Consolas" w:eastAsia="Times New Roman" w:hAnsi="Consolas" w:cs="Times New Roman"/>
+                <w:color w:val="000000"/>
+                <w:sz w:val="23"/>
+                <w:szCs w:val="23"/>
+              </w:rPr>
+              <w:t>, </w:t>
+            </w:r>
             <w:r>
               <w:rPr>
                 <w:rFonts w:ascii="Consolas" w:eastAsia="Times New Roman" w:hAnsi="Consolas" w:cs="Times New Roman"/>
@@ -2127,9 +2000,17 @@
                 <w:sz w:val="23"/>
                 <w:szCs w:val="23"/>
               </w:rPr>
-              <w:t>Stoyan</w:t>
-            </w:r>
-            <w:proofErr w:type="spellEnd"/>
+              <w:t>'123ab7'</w:t>
+            </w:r>
+            <w:r>
+              <w:rPr>
+                <w:rFonts w:ascii="Consolas" w:eastAsia="Times New Roman" w:hAnsi="Consolas" w:cs="Times New Roman"/>
+                <w:color w:val="000000"/>
+                <w:sz w:val="23"/>
+                <w:szCs w:val="23"/>
+              </w:rPr>
+              <w:t>, </w:t>
+            </w:r>
             <w:r>
               <w:rPr>
                 <w:rFonts w:ascii="Consolas" w:eastAsia="Times New Roman" w:hAnsi="Consolas" w:cs="Times New Roman"/>
@@ -2137,7 +2018,7 @@
                 <w:sz w:val="23"/>
                 <w:szCs w:val="23"/>
               </w:rPr>
-              <w:t>'</w:t>
+              <w:t>'123ab7'</w:t>
             </w:r>
             <w:r>
               <w:rPr>
@@ -2155,63 +2036,7 @@
                 <w:sz w:val="23"/>
                 <w:szCs w:val="23"/>
               </w:rPr>
-              <w:t>'123ab7'</w:t>
-            </w:r>
-            <w:r>
-              <w:rPr>
-                <w:rFonts w:ascii="Consolas" w:eastAsia="Times New Roman" w:hAnsi="Consolas" w:cs="Times New Roman"/>
-                <w:color w:val="000000"/>
-                <w:sz w:val="23"/>
-                <w:szCs w:val="23"/>
-              </w:rPr>
-              <w:t>, </w:t>
-            </w:r>
-            <w:r>
-              <w:rPr>
-                <w:rFonts w:ascii="Consolas" w:eastAsia="Times New Roman" w:hAnsi="Consolas" w:cs="Times New Roman"/>
-                <w:color w:val="A31515"/>
-                <w:sz w:val="23"/>
-                <w:szCs w:val="23"/>
-              </w:rPr>
-              <w:t>'123ab7'</w:t>
-            </w:r>
-            <w:r>
-              <w:rPr>
-                <w:rFonts w:ascii="Consolas" w:eastAsia="Times New Roman" w:hAnsi="Consolas" w:cs="Times New Roman"/>
-                <w:color w:val="000000"/>
-                <w:sz w:val="23"/>
-                <w:szCs w:val="23"/>
-              </w:rPr>
-              <w:t>, </w:t>
-            </w:r>
-            <w:r>
-              <w:rPr>
-                <w:rFonts w:ascii="Consolas" w:eastAsia="Times New Roman" w:hAnsi="Consolas" w:cs="Times New Roman"/>
-                <w:color w:val="A31515"/>
-                <w:sz w:val="23"/>
-                <w:szCs w:val="23"/>
-              </w:rPr>
-              <w:t>'</w:t>
-            </w:r>
-            <w:proofErr w:type="spellStart"/>
-            <w:r>
-              <w:rPr>
-                <w:rFonts w:ascii="Consolas" w:eastAsia="Times New Roman" w:hAnsi="Consolas" w:cs="Times New Roman"/>
-                <w:color w:val="A31515"/>
-                <w:sz w:val="23"/>
-                <w:szCs w:val="23"/>
-              </w:rPr>
-              <w:t>some@gmail</w:t>
-            </w:r>
-            <w:proofErr w:type="spellEnd"/>
-            <w:r>
-              <w:rPr>
-                <w:rFonts w:ascii="Consolas" w:eastAsia="Times New Roman" w:hAnsi="Consolas" w:cs="Times New Roman"/>
-                <w:color w:val="A31515"/>
-                <w:sz w:val="23"/>
-                <w:szCs w:val="23"/>
-              </w:rPr>
-              <w:t>@.com'</w:t>
+              <w:t>'some@gmail@.com'</w:t>
             </w:r>
             <w:r>
               <w:rPr>
@@ -2234,7 +2059,6 @@
                 <w:szCs w:val="23"/>
               </w:rPr>
             </w:pPr>
-            <w:proofErr w:type="spellStart"/>
             <w:r>
               <w:rPr>
                 <w:rFonts w:ascii="Consolas" w:eastAsia="Times New Roman" w:hAnsi="Consolas" w:cs="Times New Roman"/>
@@ -2262,7 +2086,6 @@
               </w:rPr>
               <w:t>login</w:t>
             </w:r>
-            <w:proofErr w:type="spellEnd"/>
             <w:r>
               <w:rPr>
                 <w:rFonts w:ascii="Consolas" w:eastAsia="Times New Roman" w:hAnsi="Consolas" w:cs="Times New Roman"/>
@@ -2320,7 +2143,6 @@
                 <w:szCs w:val="23"/>
               </w:rPr>
             </w:pPr>
-            <w:proofErr w:type="spellStart"/>
             <w:r>
               <w:rPr>
                 <w:rFonts w:ascii="Consolas" w:eastAsia="Times New Roman" w:hAnsi="Consolas" w:cs="Times New Roman"/>
@@ -2348,7 +2170,6 @@
               </w:rPr>
               <w:t>login</w:t>
             </w:r>
-            <w:proofErr w:type="spellEnd"/>
             <w:r>
               <w:rPr>
                 <w:rFonts w:ascii="Consolas" w:eastAsia="Times New Roman" w:hAnsi="Consolas" w:cs="Times New Roman"/>
@@ -2365,27 +2186,7 @@
                 <w:sz w:val="23"/>
                 <w:szCs w:val="23"/>
               </w:rPr>
-              <w:t>'</w:t>
-            </w:r>
-            <w:proofErr w:type="spellStart"/>
-            <w:r>
-              <w:rPr>
-                <w:rFonts w:ascii="Consolas" w:eastAsia="Times New Roman" w:hAnsi="Consolas" w:cs="Times New Roman"/>
-                <w:color w:val="A31515"/>
-                <w:sz w:val="23"/>
-                <w:szCs w:val="23"/>
-              </w:rPr>
-              <w:t>Stoyan</w:t>
-            </w:r>
-            <w:proofErr w:type="spellEnd"/>
-            <w:r>
-              <w:rPr>
-                <w:rFonts w:ascii="Consolas" w:eastAsia="Times New Roman" w:hAnsi="Consolas" w:cs="Times New Roman"/>
-                <w:color w:val="A31515"/>
-                <w:sz w:val="23"/>
-                <w:szCs w:val="23"/>
-              </w:rPr>
-              <w:t>'</w:t>
+              <w:t>'Stoyan'</w:t>
             </w:r>
             <w:r>
               <w:rPr>
@@ -2438,7 +2239,6 @@
                 <w:szCs w:val="23"/>
               </w:rPr>
             </w:pPr>
-            <w:proofErr w:type="gramStart"/>
             <w:r>
               <w:rPr>
                 <w:rFonts w:ascii="Consolas" w:eastAsia="Times New Roman" w:hAnsi="Consolas" w:cs="Times New Roman"/>
@@ -2475,7 +2275,6 @@
               </w:rPr>
               <w:t>(</w:t>
             </w:r>
-            <w:proofErr w:type="gramEnd"/>
             <w:r>
               <w:rPr>
                 <w:rFonts w:ascii="Consolas" w:eastAsia="Times New Roman" w:hAnsi="Consolas" w:cs="Times New Roman"/>
@@ -2524,7 +2323,6 @@
                 <w:szCs w:val="23"/>
               </w:rPr>
             </w:pPr>
-            <w:proofErr w:type="gramStart"/>
             <w:r>
               <w:rPr>
                 <w:rFonts w:ascii="Consolas" w:eastAsia="Times New Roman" w:hAnsi="Consolas" w:cs="Times New Roman"/>
@@ -2561,7 +2359,6 @@
               </w:rPr>
               <w:t>(</w:t>
             </w:r>
-            <w:proofErr w:type="gramEnd"/>
             <w:r>
               <w:rPr>
                 <w:rFonts w:ascii="Consolas" w:eastAsia="Times New Roman" w:hAnsi="Consolas" w:cs="Times New Roman"/>
@@ -2628,7 +2425,6 @@
                 <w:szCs w:val="23"/>
               </w:rPr>
             </w:pPr>
-            <w:proofErr w:type="gramStart"/>
             <w:r>
               <w:rPr>
                 <w:rFonts w:ascii="Consolas" w:eastAsia="Times New Roman" w:hAnsi="Consolas" w:cs="Times New Roman"/>
@@ -2665,7 +2461,6 @@
               </w:rPr>
               <w:t>(</w:t>
             </w:r>
-            <w:proofErr w:type="gramEnd"/>
             <w:r>
               <w:rPr>
                 <w:rFonts w:ascii="Consolas" w:eastAsia="Times New Roman" w:hAnsi="Consolas" w:cs="Times New Roman"/>
@@ -2714,8 +2509,6 @@
                 <w:szCs w:val="23"/>
               </w:rPr>
             </w:pPr>
-            <w:proofErr w:type="spellStart"/>
-            <w:proofErr w:type="gramStart"/>
             <w:r>
               <w:rPr>
                 <w:rFonts w:ascii="Consolas" w:eastAsia="Times New Roman" w:hAnsi="Consolas" w:cs="Times New Roman"/>
@@ -2743,7 +2536,6 @@
               </w:rPr>
               <w:t>postAnswer</w:t>
             </w:r>
-            <w:proofErr w:type="spellEnd"/>
             <w:r>
               <w:rPr>
                 <w:rFonts w:ascii="Consolas" w:eastAsia="Times New Roman" w:hAnsi="Consolas" w:cs="Times New Roman"/>
@@ -2753,7 +2545,6 @@
               </w:rPr>
               <w:t>(</w:t>
             </w:r>
-            <w:proofErr w:type="gramEnd"/>
             <w:r>
               <w:rPr>
                 <w:rFonts w:ascii="Consolas" w:eastAsia="Times New Roman" w:hAnsi="Consolas" w:cs="Times New Roman"/>
@@ -2820,8 +2611,6 @@
                 <w:szCs w:val="23"/>
               </w:rPr>
             </w:pPr>
-            <w:proofErr w:type="spellStart"/>
-            <w:proofErr w:type="gramStart"/>
             <w:r>
               <w:rPr>
                 <w:rFonts w:ascii="Consolas" w:eastAsia="Times New Roman" w:hAnsi="Consolas" w:cs="Times New Roman"/>
@@ -2849,7 +2638,6 @@
               </w:rPr>
               <w:t>postAnswer</w:t>
             </w:r>
-            <w:proofErr w:type="spellEnd"/>
             <w:r>
               <w:rPr>
                 <w:rFonts w:ascii="Consolas" w:eastAsia="Times New Roman" w:hAnsi="Consolas" w:cs="Times New Roman"/>
@@ -2859,7 +2647,6 @@
               </w:rPr>
               <w:t>(</w:t>
             </w:r>
-            <w:proofErr w:type="gramEnd"/>
             <w:r>
               <w:rPr>
                 <w:rFonts w:ascii="Consolas" w:eastAsia="Times New Roman" w:hAnsi="Consolas" w:cs="Times New Roman"/>
@@ -2974,7 +2761,6 @@
               </w:rPr>
               <w:t>(</w:t>
             </w:r>
-            <w:proofErr w:type="spellStart"/>
             <w:r>
               <w:rPr>
                 <w:rFonts w:ascii="Consolas" w:eastAsia="Times New Roman" w:hAnsi="Consolas" w:cs="Times New Roman"/>
@@ -3002,7 +2788,6 @@
               </w:rPr>
               <w:t>showQuestions</w:t>
             </w:r>
-            <w:proofErr w:type="spellEnd"/>
             <w:r>
               <w:rPr>
                 <w:rFonts w:ascii="Consolas" w:eastAsia="Times New Roman" w:hAnsi="Consolas" w:cs="Times New Roman"/>
@@ -3346,7 +3131,6 @@
                 <w:szCs w:val="23"/>
               </w:rPr>
             </w:pPr>
-            <w:proofErr w:type="spellStart"/>
             <w:r>
               <w:rPr>
                 <w:rFonts w:ascii="Consolas" w:eastAsia="Times New Roman" w:hAnsi="Consolas" w:cs="Times New Roman"/>
@@ -3374,7 +3158,6 @@
               </w:rPr>
               <w:t>register</w:t>
             </w:r>
-            <w:proofErr w:type="spellEnd"/>
             <w:r>
               <w:rPr>
                 <w:rFonts w:ascii="Consolas" w:eastAsia="Times New Roman" w:hAnsi="Consolas" w:cs="Times New Roman"/>
@@ -3468,7 +3251,6 @@
                 <w:szCs w:val="23"/>
               </w:rPr>
             </w:pPr>
-            <w:proofErr w:type="spellStart"/>
             <w:r>
               <w:rPr>
                 <w:rFonts w:ascii="Consolas" w:eastAsia="Times New Roman" w:hAnsi="Consolas" w:cs="Times New Roman"/>
@@ -3496,7 +3278,6 @@
               </w:rPr>
               <w:t>register</w:t>
             </w:r>
-            <w:proofErr w:type="spellEnd"/>
             <w:r>
               <w:rPr>
                 <w:rFonts w:ascii="Consolas" w:eastAsia="Times New Roman" w:hAnsi="Consolas" w:cs="Times New Roman"/>
@@ -3567,27 +3348,7 @@
                 <w:sz w:val="23"/>
                 <w:szCs w:val="23"/>
               </w:rPr>
-              <w:t>'</w:t>
-            </w:r>
-            <w:proofErr w:type="spellStart"/>
-            <w:r>
-              <w:rPr>
-                <w:rFonts w:ascii="Consolas" w:eastAsia="Times New Roman" w:hAnsi="Consolas" w:cs="Times New Roman"/>
-                <w:color w:val="A31515"/>
-                <w:sz w:val="23"/>
-                <w:szCs w:val="23"/>
-              </w:rPr>
-              <w:t>peter@gmail</w:t>
-            </w:r>
-            <w:proofErr w:type="spellEnd"/>
-            <w:r>
-              <w:rPr>
-                <w:rFonts w:ascii="Consolas" w:eastAsia="Times New Roman" w:hAnsi="Consolas" w:cs="Times New Roman"/>
-                <w:color w:val="A31515"/>
-                <w:sz w:val="23"/>
-                <w:szCs w:val="23"/>
-              </w:rPr>
-              <w:t>@.com'</w:t>
+              <w:t>'peter@gmail@.com'</w:t>
             </w:r>
             <w:r>
               <w:rPr>
@@ -3610,7 +3371,6 @@
                 <w:szCs w:val="23"/>
               </w:rPr>
             </w:pPr>
-            <w:proofErr w:type="spellStart"/>
             <w:r>
               <w:rPr>
                 <w:rFonts w:ascii="Consolas" w:eastAsia="Times New Roman" w:hAnsi="Consolas" w:cs="Times New Roman"/>
@@ -3638,7 +3398,6 @@
               </w:rPr>
               <w:t>login</w:t>
             </w:r>
-            <w:proofErr w:type="spellEnd"/>
             <w:r>
               <w:rPr>
                 <w:rFonts w:ascii="Consolas" w:eastAsia="Times New Roman" w:hAnsi="Consolas" w:cs="Times New Roman"/>
@@ -3696,7 +3455,6 @@
                 <w:szCs w:val="23"/>
               </w:rPr>
             </w:pPr>
-            <w:proofErr w:type="spellStart"/>
             <w:r>
               <w:rPr>
                 <w:rFonts w:ascii="Consolas" w:eastAsia="Times New Roman" w:hAnsi="Consolas" w:cs="Times New Roman"/>
@@ -3724,7 +3482,6 @@
               </w:rPr>
               <w:t>login</w:t>
             </w:r>
-            <w:proofErr w:type="spellEnd"/>
             <w:r>
               <w:rPr>
                 <w:rFonts w:ascii="Consolas" w:eastAsia="Times New Roman" w:hAnsi="Consolas" w:cs="Times New Roman"/>
@@ -3794,8 +3551,6 @@
                 <w:szCs w:val="23"/>
               </w:rPr>
             </w:pPr>
-            <w:proofErr w:type="spellStart"/>
-            <w:proofErr w:type="gramStart"/>
             <w:r>
               <w:rPr>
                 <w:rFonts w:ascii="Consolas" w:eastAsia="Times New Roman" w:hAnsi="Consolas" w:cs="Times New Roman"/>
@@ -3823,7 +3578,6 @@
               </w:rPr>
               <w:t>postQuestion</w:t>
             </w:r>
-            <w:proofErr w:type="spellEnd"/>
             <w:r>
               <w:rPr>
                 <w:rFonts w:ascii="Consolas" w:eastAsia="Times New Roman" w:hAnsi="Consolas" w:cs="Times New Roman"/>
@@ -3833,7 +3587,6 @@
               </w:rPr>
               <w:t>(</w:t>
             </w:r>
-            <w:proofErr w:type="gramEnd"/>
             <w:r>
               <w:rPr>
                 <w:rFonts w:ascii="Consolas" w:eastAsia="Times New Roman" w:hAnsi="Consolas" w:cs="Times New Roman"/>
@@ -3882,7 +3635,6 @@
                 <w:szCs w:val="23"/>
               </w:rPr>
             </w:pPr>
-            <w:proofErr w:type="gramStart"/>
             <w:r>
               <w:rPr>
                 <w:rFonts w:ascii="Consolas" w:eastAsia="Times New Roman" w:hAnsi="Consolas" w:cs="Times New Roman"/>
@@ -3919,7 +3671,6 @@
               </w:rPr>
               <w:t>(</w:t>
             </w:r>
-            <w:proofErr w:type="gramEnd"/>
             <w:r>
               <w:rPr>
                 <w:rFonts w:ascii="Consolas" w:eastAsia="Times New Roman" w:hAnsi="Consolas" w:cs="Times New Roman"/>
@@ -3986,7 +3737,6 @@
                 <w:szCs w:val="23"/>
               </w:rPr>
             </w:pPr>
-            <w:proofErr w:type="spellStart"/>
             <w:r>
               <w:rPr>
                 <w:rFonts w:ascii="Consolas" w:eastAsia="Times New Roman" w:hAnsi="Consolas" w:cs="Times New Roman"/>
@@ -4014,7 +3764,6 @@
               </w:rPr>
               <w:t>postAnswer</w:t>
             </w:r>
-            <w:proofErr w:type="spellEnd"/>
             <w:r>
               <w:rPr>
                 <w:rFonts w:ascii="Consolas" w:eastAsia="Times New Roman" w:hAnsi="Consolas" w:cs="Times New Roman"/>
@@ -4090,7 +3839,6 @@
                 <w:szCs w:val="23"/>
               </w:rPr>
             </w:pPr>
-            <w:proofErr w:type="spellStart"/>
             <w:r>
               <w:rPr>
                 <w:rFonts w:ascii="Consolas" w:eastAsia="Times New Roman" w:hAnsi="Consolas" w:cs="Times New Roman"/>
@@ -4118,7 +3866,6 @@
               </w:rPr>
               <w:t>postAnswer</w:t>
             </w:r>
-            <w:proofErr w:type="spellEnd"/>
             <w:r>
               <w:rPr>
                 <w:rFonts w:ascii="Consolas" w:eastAsia="Times New Roman" w:hAnsi="Consolas" w:cs="Times New Roman"/>
@@ -4194,8 +3941,6 @@
                 <w:szCs w:val="23"/>
               </w:rPr>
             </w:pPr>
-            <w:proofErr w:type="spellStart"/>
-            <w:proofErr w:type="gramStart"/>
             <w:r>
               <w:rPr>
                 <w:rFonts w:ascii="Consolas" w:eastAsia="Times New Roman" w:hAnsi="Consolas" w:cs="Times New Roman"/>
@@ -4203,7 +3948,6 @@
                 <w:sz w:val="23"/>
                 <w:szCs w:val="23"/>
               </w:rPr>
-              <w:lastRenderedPageBreak/>
               <w:t>forum</w:t>
             </w:r>
             <w:r>
@@ -4224,7 +3968,6 @@
               </w:rPr>
               <w:t>postAnswer</w:t>
             </w:r>
-            <w:proofErr w:type="spellEnd"/>
             <w:r>
               <w:rPr>
                 <w:rFonts w:ascii="Consolas" w:eastAsia="Times New Roman" w:hAnsi="Consolas" w:cs="Times New Roman"/>
@@ -4234,7 +3977,6 @@
               </w:rPr>
               <w:t>(</w:t>
             </w:r>
-            <w:proofErr w:type="gramEnd"/>
             <w:r>
               <w:rPr>
                 <w:rFonts w:ascii="Consolas" w:eastAsia="Times New Roman" w:hAnsi="Consolas" w:cs="Times New Roman"/>
@@ -4349,7 +4091,6 @@
               </w:rPr>
               <w:t>(</w:t>
             </w:r>
-            <w:proofErr w:type="spellStart"/>
             <w:r>
               <w:rPr>
                 <w:rFonts w:ascii="Consolas" w:eastAsia="Times New Roman" w:hAnsi="Consolas" w:cs="Times New Roman"/>
@@ -4377,7 +4118,6 @@
               </w:rPr>
               <w:t>showQuestions</w:t>
             </w:r>
-            <w:proofErr w:type="spellEnd"/>
             <w:r>
               <w:rPr>
                 <w:rFonts w:ascii="Consolas" w:eastAsia="Times New Roman" w:hAnsi="Consolas" w:cs="Times New Roman"/>
@@ -4424,7 +4164,6 @@
               <w:rPr>
                 <w:rFonts w:ascii="Calibri" w:hAnsi="Calibri" w:cs="Calibri"/>
               </w:rPr>
-              <w:lastRenderedPageBreak/>
               <w:t>Corresponding output</w:t>
             </w:r>
           </w:p>
@@ -4628,7 +4367,6 @@
     <w:r>
       <w:rPr>
         <w:noProof/>
-        <w:lang w:eastAsia="ja-JP"/>
       </w:rPr>
       <w:drawing>
         <wp:anchor distT="0" distB="0" distL="114300" distR="114300" simplePos="0" relativeHeight="251659264" behindDoc="0" locked="0" layoutInCell="1" allowOverlap="1" wp14:anchorId="4D69E4B4" wp14:editId="7277A940">
@@ -4702,7 +4440,6 @@
         <w:noProof/>
         <w:sz w:val="20"/>
         <w:szCs w:val="20"/>
-        <w:lang w:eastAsia="ja-JP"/>
       </w:rPr>
       <w:drawing>
         <wp:inline distT="0" distB="0" distL="0" distR="0" wp14:anchorId="73A4F09C" wp14:editId="19AF9453">
@@ -4756,7 +4493,6 @@
     <w:r>
       <w:rPr>
         <w:noProof/>
-        <w:lang w:eastAsia="ja-JP"/>
       </w:rPr>
       <mc:AlternateContent>
         <mc:Choice Requires="wps">
@@ -4812,7 +4548,7 @@
             </wp:anchor>
           </w:drawing>
         </mc:Choice>
-        <mc:Fallback xmlns:w16cid="http://schemas.microsoft.com/office/word/2016/wordml/cid" xmlns:am3d="http://schemas.microsoft.com/office/drawing/2017/model3d" xmlns:aink="http://schemas.microsoft.com/office/drawing/2016/ink" xmlns:cx8="http://schemas.microsoft.com/office/drawing/2016/5/14/chartex" xmlns:cx7="http://schemas.microsoft.com/office/drawing/2016/5/13/chartex" xmlns:cx6="http://schemas.microsoft.com/office/drawing/2016/5/12/chartex" xmlns:cx5="http://schemas.microsoft.com/office/drawing/2016/5/11/chartex" xmlns:cx4="http://schemas.microsoft.com/office/drawing/2016/5/10/chartex" xmlns:cx3="http://schemas.microsoft.com/office/drawing/2016/5/9/chartex" xmlns:cx2="http://schemas.microsoft.com/office/drawing/2015/10/21/chartex">
+        <mc:Fallback xmlns:cx2="http://schemas.microsoft.com/office/drawing/2015/10/21/chartex" xmlns:cx3="http://schemas.microsoft.com/office/drawing/2016/5/9/chartex" xmlns:cx4="http://schemas.microsoft.com/office/drawing/2016/5/10/chartex" xmlns:cx5="http://schemas.microsoft.com/office/drawing/2016/5/11/chartex" xmlns:cx6="http://schemas.microsoft.com/office/drawing/2016/5/12/chartex" xmlns:cx7="http://schemas.microsoft.com/office/drawing/2016/5/13/chartex" xmlns:cx8="http://schemas.microsoft.com/office/drawing/2016/5/14/chartex" xmlns:aink="http://schemas.microsoft.com/office/drawing/2016/ink" xmlns:am3d="http://schemas.microsoft.com/office/drawing/2017/model3d" xmlns:w16cid="http://schemas.microsoft.com/office/word/2016/wordml/cid">
           <w:pict>
             <v:line w14:anchorId="4FBAC6BB" id="Straight Connector 20" o:spid="_x0000_s1026" style="position:absolute;flip:y;z-index:251660288;visibility:visible;mso-wrap-style:square;mso-width-percent:0;mso-height-percent:0;mso-wrap-distance-left:9pt;mso-wrap-distance-top:-3e-5mm;mso-wrap-distance-right:9pt;mso-wrap-distance-bottom:-3e-5mm;mso-position-horizontal:absolute;mso-position-horizontal-relative:text;mso-position-vertical:absolute;mso-position-vertical-relative:text;mso-width-percent:0;mso-height-percent:0;mso-width-relative:page;mso-height-relative:page" from="-.1pt,5.2pt" to="520.7pt,5.2pt" o:gfxdata="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" strokecolor="#f37123" strokeweight="1pt">
               <v:stroke endcap="round"/>
@@ -4825,7 +4561,6 @@
     <w:r>
       <w:rPr>
         <w:noProof/>
-        <w:lang w:eastAsia="ja-JP"/>
       </w:rPr>
       <mc:AlternateContent>
         <mc:Choice Requires="wps">
@@ -5099,7 +4834,6 @@
     <w:r>
       <w:rPr>
         <w:noProof/>
-        <w:lang w:eastAsia="ja-JP"/>
       </w:rPr>
       <mc:AlternateContent>
         <mc:Choice Requires="wps">
@@ -5201,7 +4935,6 @@
     <w:r>
       <w:rPr>
         <w:noProof/>
-        <w:lang w:eastAsia="ja-JP"/>
       </w:rPr>
       <mc:AlternateContent>
         <mc:Choice Requires="wps">
@@ -5311,7 +5044,6 @@
                               <w:noProof/>
                               <w:sz w:val="20"/>
                               <w:szCs w:val="20"/>
-                              <w:lang w:eastAsia="ja-JP"/>
                             </w:rPr>
                             <w:drawing>
                               <wp:inline distT="0" distB="0" distL="0" distR="0" wp14:anchorId="0F76DC4A" wp14:editId="5DEDB65C">
@@ -5378,7 +5110,6 @@
                               <w:noProof/>
                               <w:sz w:val="20"/>
                               <w:szCs w:val="20"/>
-                              <w:lang w:eastAsia="ja-JP"/>
                             </w:rPr>
                             <w:drawing>
                               <wp:inline distT="0" distB="0" distL="0" distR="0" wp14:anchorId="0379D01A" wp14:editId="73311F67">
@@ -5446,7 +5177,6 @@
                               <w:noProof/>
                               <w:sz w:val="20"/>
                               <w:szCs w:val="20"/>
-                              <w:lang w:eastAsia="ja-JP"/>
                             </w:rPr>
                             <w:drawing>
                               <wp:inline distT="0" distB="0" distL="0" distR="0" wp14:anchorId="3E8EA7D5" wp14:editId="01C96223">
@@ -5500,7 +5230,6 @@
                               <w:noProof/>
                               <w:sz w:val="20"/>
                               <w:szCs w:val="20"/>
-                              <w:lang w:eastAsia="ja-JP"/>
                             </w:rPr>
                             <w:drawing>
                               <wp:inline distT="0" distB="0" distL="0" distR="0" wp14:anchorId="25C67E55" wp14:editId="4AE93D66">
@@ -5554,7 +5283,6 @@
                               <w:noProof/>
                               <w:sz w:val="20"/>
                               <w:szCs w:val="20"/>
-                              <w:lang w:eastAsia="ja-JP"/>
                             </w:rPr>
                             <w:drawing>
                               <wp:inline distT="0" distB="0" distL="0" distR="0" wp14:anchorId="70E55D93" wp14:editId="2A43C358">
@@ -5608,7 +5336,6 @@
                               <w:noProof/>
                               <w:sz w:val="20"/>
                               <w:szCs w:val="20"/>
-                              <w:lang w:eastAsia="ja-JP"/>
                             </w:rPr>
                             <w:drawing>
                               <wp:inline distT="0" distB="0" distL="0" distR="0" wp14:anchorId="04A9D306" wp14:editId="02114EAC">
@@ -5675,7 +5402,6 @@
                               <w:noProof/>
                               <w:sz w:val="20"/>
                               <w:szCs w:val="20"/>
-                              <w:lang w:eastAsia="ja-JP"/>
                             </w:rPr>
                             <w:drawing>
                               <wp:inline distT="0" distB="0" distL="0" distR="0" wp14:anchorId="6D03C684" wp14:editId="44E3B256">
@@ -5742,7 +5468,6 @@
                               <w:noProof/>
                               <w:sz w:val="20"/>
                               <w:szCs w:val="20"/>
-                              <w:lang w:eastAsia="ja-JP"/>
                             </w:rPr>
                             <w:drawing>
                               <wp:inline distT="0" distB="0" distL="0" distR="0" wp14:anchorId="6E3D6BE0" wp14:editId="45605A06">
@@ -5796,7 +5521,6 @@
                               <w:noProof/>
                               <w:sz w:val="20"/>
                               <w:szCs w:val="20"/>
-                              <w:lang w:eastAsia="ja-JP"/>
                             </w:rPr>
                             <w:drawing>
                               <wp:inline distT="0" distB="0" distL="0" distR="0" wp14:anchorId="1C6A7684" wp14:editId="3B5173BB">
@@ -5863,7 +5587,6 @@
                               <w:noProof/>
                               <w:sz w:val="20"/>
                               <w:szCs w:val="20"/>
-                              <w:lang w:eastAsia="ja-JP"/>
                             </w:rPr>
                             <w:drawing>
                               <wp:inline distT="0" distB="0" distL="0" distR="0" wp14:anchorId="3ED1953D" wp14:editId="095729DE">
@@ -11964,7 +11687,7 @@
 </file>
 
 <file path=customXml/itemProps1.xml><?xml version="1.0" encoding="utf-8"?>
-<ds:datastoreItem xmlns:ds="http://schemas.openxmlformats.org/officeDocument/2006/customXml" ds:itemID="{FEB9D30E-1788-43E6-A346-5152A537D20A}">
+<ds:datastoreItem xmlns:ds="http://schemas.openxmlformats.org/officeDocument/2006/customXml" ds:itemID="{FC9AF2C9-47BF-4C41-86EE-5E7C20EBAF41}">
   <ds:schemaRefs>
     <ds:schemaRef ds:uri="http://schemas.openxmlformats.org/officeDocument/2006/bibliography"/>
   </ds:schemaRefs>

</xml_diff>